<commit_message>
Minor edits in abstract
</commit_message>
<xml_diff>
--- a/abstracts/Justice-heat_EnInnov2022.docx
+++ b/abstracts/Justice-heat_EnInnov2022.docx
@@ -16,89 +16,46 @@
           <w:smallCaps/>
           <w:lang w:val="en-US"/>
         </w:rPr>
-        <w:t xml:space="preserve">Justice </w:t>
+        <w:t xml:space="preserve">Cost-optimal and socially </w:t>
       </w:r>
       <w:r>
         <w:rPr>
           <w:smallCaps/>
           <w:lang w:val="en-US"/>
         </w:rPr>
-        <w:t>i</w:t>
-      </w:r>
-      <w:r>
-        <w:rPr>
-          <w:smallCaps/>
-          <w:lang w:val="en-US"/>
-        </w:rPr>
-        <w:t xml:space="preserve">n </w:t>
-      </w:r>
-      <w:r>
-        <w:rPr>
-          <w:smallCaps/>
-          <w:lang w:val="en-US"/>
-        </w:rPr>
-        <w:t>d</w:t>
-      </w:r>
-      <w:r>
-        <w:rPr>
-          <w:smallCaps/>
-          <w:lang w:val="en-US"/>
-        </w:rPr>
-        <w:t>ecarbonizing the heating system consistent</w:t>
-      </w:r>
-      <w:r>
-        <w:rPr>
-          <w:smallCaps/>
-          <w:lang w:val="en-US"/>
-        </w:rPr>
-        <w:t xml:space="preserve"> with the Paris Climate </w:t>
-      </w:r>
-      <w:r>
-        <w:rPr>
-          <w:smallCaps/>
-          <w:lang w:val="en-US"/>
-        </w:rPr>
-        <w:t>Agreement</w:t>
-      </w:r>
-      <w:r>
-        <w:rPr>
-          <w:smallCaps/>
-          <w:lang w:val="en-US"/>
-        </w:rPr>
-        <w:t xml:space="preserve">: </w:t>
-      </w:r>
-      <w:r>
-        <w:rPr>
-          <w:smallCaps/>
-          <w:lang w:val="en-US"/>
-        </w:rPr>
-        <w:t>s</w:t>
-      </w:r>
-      <w:r>
-        <w:rPr>
-          <w:smallCaps/>
-          <w:lang w:val="en-US"/>
-        </w:rPr>
-        <w:t>ubsidy balance between landlords and tenants at the multi-apartment building</w:t>
-      </w:r>
-      <w:r>
-        <w:rPr>
-          <w:smallCaps/>
-          <w:lang w:val="en-US"/>
-        </w:rPr>
-        <w:t xml:space="preserve"> level</w:t>
+        <w:t>balanced subsidization strategy incentivizing a just heating system decarbonization at the building level</w:t>
       </w:r>
     </w:p>
     <w:p>
       <w:pPr>
         <w:pStyle w:val="Autoren"/>
         <w:rPr>
-          <w:lang w:val="en-US"/>
-        </w:rPr>
-      </w:pPr>
-      <w:r>
-        <w:rPr>
-          <w:lang w:val="en-US"/>
+          <w:lang w:val="de-AT"/>
+        </w:rPr>
+      </w:pPr>
+      <w:r>
+        <w:rPr>
+          <w:lang w:val="de-AT"/>
+        </w:rPr>
+        <w:t>Sebastian Zwickl-Bernhard</w:t>
+      </w:r>
+      <w:r>
+        <w:rPr>
+          <w:rStyle w:val="Funotenzeichen"/>
+          <w:lang w:val="de-AT"/>
+        </w:rPr>
+        <w:t>1</w:t>
+      </w:r>
+      <w:r>
+        <w:rPr>
+          <w:lang w:val="de-AT"/>
+        </w:rPr>
+        <w:t xml:space="preserve">, </w:t>
+      </w:r>
+      <w:r>
+        <w:rPr>
+          <w:u w:val="single"/>
+          <w:lang w:val="de-AT"/>
         </w:rPr>
         <w:t>Hans Auer</w:t>
       </w:r>
@@ -110,114 +67,92 @@
       </w:r>
       <w:r>
         <w:rPr>
-          <w:lang w:val="en-US"/>
-        </w:rPr>
-        <w:t xml:space="preserve">, </w:t>
-      </w:r>
-      <w:r>
-        <w:rPr>
-          <w:lang w:val="en-US"/>
-        </w:rPr>
-        <w:t>Sebastian Zwickl-Bernhard</w:t>
+          <w:lang w:val="de-AT"/>
+        </w:rPr>
+        <w:t>*</w:t>
       </w:r>
       <w:r>
         <w:rPr>
           <w:rStyle w:val="Funotenzeichen"/>
-          <w:lang w:val="en-US"/>
-        </w:rPr>
-        <w:t>1</w:t>
+          <w:color w:val="FFFFFF" w:themeColor="background1"/>
+          <w:lang w:val="de-AT"/>
+        </w:rPr>
+        <w:footnoteReference w:id="2"/>
       </w:r>
     </w:p>
     <w:p>
       <w:pPr>
-        <w:pStyle w:val="Institution"/>
-        <w:rPr>
-          <w:lang w:val="en-US"/>
-        </w:rPr>
-      </w:pPr>
+        <w:pStyle w:val="berschrift1"/>
+        <w:rPr>
+          <w:lang w:val="en-US"/>
+        </w:rPr>
+      </w:pPr>
+      <w:r>
+        <w:rPr>
+          <w:lang w:val="en-US"/>
+        </w:rPr>
+        <w:t>Motivation</w:t>
+      </w:r>
+      <w:r>
+        <w:rPr>
+          <w:lang w:val="en-US"/>
+        </w:rPr>
+        <w:t xml:space="preserve"> </w:t>
+      </w:r>
+      <w:r>
+        <w:rPr>
+          <w:lang w:val="en-US"/>
+        </w:rPr>
+        <w:t xml:space="preserve">and core objective </w:t>
+      </w:r>
     </w:p>
     <w:p>
       <w:pPr>
-        <w:pStyle w:val="berschrift1"/>
-        <w:rPr>
-          <w:color w:val="FF0000"/>
-          <w:lang w:val="de-AT"/>
-        </w:rPr>
-      </w:pPr>
-      <w:r>
-        <w:rPr>
-          <w:lang w:val="de-AT"/>
-        </w:rPr>
-        <w:t>Motivation</w:t>
-      </w:r>
-      <w:r>
-        <w:rPr>
-          <w:lang w:val="de-AT"/>
-        </w:rPr>
-        <w:t xml:space="preserve"> </w:t>
-      </w:r>
-      <w:proofErr w:type="spellStart"/>
-      <w:r>
-        <w:rPr>
-          <w:lang w:val="de-AT"/>
-        </w:rPr>
-        <w:t>and</w:t>
-      </w:r>
-      <w:proofErr w:type="spellEnd"/>
-      <w:r>
-        <w:rPr>
-          <w:lang w:val="de-AT"/>
-        </w:rPr>
-        <w:t xml:space="preserve"> </w:t>
-      </w:r>
-      <w:proofErr w:type="spellStart"/>
-      <w:r>
-        <w:rPr>
-          <w:lang w:val="de-AT"/>
-        </w:rPr>
-        <w:t>core</w:t>
-      </w:r>
-      <w:proofErr w:type="spellEnd"/>
-      <w:r>
-        <w:rPr>
-          <w:lang w:val="de-AT"/>
-        </w:rPr>
-        <w:t xml:space="preserve"> </w:t>
-      </w:r>
-      <w:proofErr w:type="spellStart"/>
-      <w:r>
-        <w:rPr>
-          <w:lang w:val="de-AT"/>
-        </w:rPr>
-        <w:t>objective</w:t>
-      </w:r>
-      <w:proofErr w:type="spellEnd"/>
-      <w:r>
-        <w:rPr>
-          <w:lang w:val="de-AT"/>
-        </w:rPr>
-        <w:t xml:space="preserve"> </w:t>
-      </w:r>
-      <w:r>
-        <w:rPr>
-          <w:color w:val="FF0000"/>
-          <w:lang w:val="de-AT"/>
-        </w:rPr>
-        <w:t>(Auf der ersten Seite</w:t>
-      </w:r>
-      <w:r>
-        <w:rPr>
-          <w:color w:val="FF0000"/>
-          <w:lang w:val="de-AT"/>
-        </w:rPr>
-        <w:t xml:space="preserve"> mit Methode</w:t>
-      </w:r>
-      <w:r>
-        <w:rPr>
-          <w:color w:val="FF0000"/>
-          <w:lang w:val="de-AT"/>
-        </w:rPr>
-        <w:t>)</w:t>
+        <w:rPr>
+          <w:lang w:val="en-US"/>
+        </w:rPr>
+      </w:pPr>
+      <w:r>
+        <w:rPr>
+          <w:lang w:val="en-US"/>
+        </w:rPr>
+        <w:t xml:space="preserve">The recently published „Fit for 55“ package by the European Commission [1] pledges a clean, sustainable, and just energy future for all European citizens. Thus, achieving the ambitious goal </w:t>
+      </w:r>
+      <w:r>
+        <w:rPr>
+          <w:lang w:val="en-US"/>
+        </w:rPr>
+        <w:t xml:space="preserve">enshrined therein of </w:t>
+      </w:r>
+      <w:r>
+        <w:rPr>
+          <w:lang w:val="en-US"/>
+        </w:rPr>
+        <w:t xml:space="preserve">a 55% reduction in greenhouse gas emissions compared to 1990 in 2030 goes along with tackling the “hot potatoes” of </w:t>
+      </w:r>
+      <w:r>
+        <w:rPr>
+          <w:lang w:val="en-US"/>
+        </w:rPr>
+        <w:t xml:space="preserve">deep decarbonizing the </w:t>
+      </w:r>
+      <w:r>
+        <w:rPr>
+          <w:lang w:val="en-US"/>
+        </w:rPr>
+        <w:t xml:space="preserve">energy </w:t>
+      </w:r>
+      <w:r>
+        <w:rPr>
+          <w:lang w:val="en-US"/>
+        </w:rPr>
+        <w:t>system</w:t>
+      </w:r>
+      <w:r>
+        <w:rPr>
+          <w:lang w:val="en-US"/>
+        </w:rPr>
+        <w:t xml:space="preserve">. </w:t>
       </w:r>
     </w:p>
     <w:p>
@@ -230,86 +165,7 @@
         <w:rPr>
           <w:lang w:val="en-US"/>
         </w:rPr>
-        <w:t>The recently published „Fit for 55“ package</w:t>
-      </w:r>
-      <w:r>
-        <w:rPr>
-          <w:lang w:val="en-US"/>
-        </w:rPr>
-        <w:t xml:space="preserve"> by the European Commission </w:t>
-      </w:r>
-      <w:r>
-        <w:rPr>
-          <w:noProof/>
-          <w:lang w:val="en-US"/>
-        </w:rPr>
-        <w:t>[1]</w:t>
-      </w:r>
-      <w:r>
-        <w:rPr>
-          <w:lang w:val="en-US"/>
-        </w:rPr>
-        <w:t xml:space="preserve"> </w:t>
-      </w:r>
-      <w:r>
-        <w:rPr>
-          <w:lang w:val="en-US"/>
-        </w:rPr>
-        <w:t xml:space="preserve">shows a concrete roadmap to 2030 towards achieving </w:t>
-      </w:r>
-      <w:r>
-        <w:rPr>
-          <w:lang w:val="en-US"/>
-        </w:rPr>
-        <w:t xml:space="preserve">at least </w:t>
-      </w:r>
-      <w:r>
-        <w:rPr>
-          <w:lang w:val="en-US"/>
-        </w:rPr>
-        <w:t>a 55% reduction in greenhouse</w:t>
-      </w:r>
-      <w:r>
-        <w:rPr>
-          <w:lang w:val="en-US"/>
-        </w:rPr>
-        <w:t xml:space="preserve"> gas emissions compared to 1990 and being consistent with the Paris Climate Agreement.</w:t>
-      </w:r>
-      <w:r>
-        <w:rPr>
-          <w:lang w:val="en-US"/>
-        </w:rPr>
-        <w:t xml:space="preserve"> The measures enshrined promise a just and sustainable future for all European citizens and a socially balanced trans</w:t>
-      </w:r>
-      <w:r>
-        <w:rPr>
-          <w:lang w:val="en-US"/>
-        </w:rPr>
-        <w:t>formation of the energy system. Decarbonizing the residential and commercial heating sector in a fair manner requires special efforts</w:t>
-      </w:r>
-      <w:r>
-        <w:rPr>
-          <w:lang w:val="en-US"/>
-        </w:rPr>
-        <w:t xml:space="preserve"> especially in urban areas</w:t>
-      </w:r>
-      <w:r>
-        <w:rPr>
-          <w:lang w:val="en-US"/>
-        </w:rPr>
-        <w:t xml:space="preserve">. </w:t>
-      </w:r>
-      <w:r>
-        <w:rPr>
-          <w:lang w:val="en-US"/>
-        </w:rPr>
-        <w:t xml:space="preserve">One of the main reasons for this is that many people live in rented dwellings with natural gas </w:t>
-      </w:r>
-      <w:r>
-        <w:rPr>
-          <w:lang w:val="en-US"/>
-        </w:rPr>
-        <w:t xml:space="preserve">floor heating boilers. A change of the heating system to a sustainable alternative is therefore only possible there if adequate incentives are provided for the </w:t>
+        <w:t xml:space="preserve">Against this background, the core objective of this work is to investigate one of these hot potatoes, namely, socially balanced and fair decarbonization of the heat service supply of a multi-apartment building in an urban area. In particular, we investigate a cost-optimal subsidization strategy from the governance’s perspective to incentivize a sustainable heating system change taking into account a representative ownership structure with a single </w:t>
       </w:r>
       <w:proofErr w:type="gramStart"/>
       <w:r>
@@ -323,62 +179,88 @@
         <w:rPr>
           <w:lang w:val="en-US"/>
         </w:rPr>
-        <w:t xml:space="preserve"> and tenants. </w:t>
+        <w:t xml:space="preserve"> and multiple tenants within the building. Initially, the multi-apartment building </w:t>
+      </w:r>
+      <w:proofErr w:type="gramStart"/>
+      <w:r>
+        <w:rPr>
+          <w:lang w:val="en-US"/>
+        </w:rPr>
+        <w:t>is heated</w:t>
+      </w:r>
+      <w:proofErr w:type="gramEnd"/>
+      <w:r>
+        <w:rPr>
+          <w:lang w:val="en-US"/>
+        </w:rPr>
+        <w:t xml:space="preserve"> by a gas-based heating </w:t>
+      </w:r>
+      <w:r>
+        <w:rPr>
+          <w:lang w:val="en-US"/>
+        </w:rPr>
+        <w:t>system, which</w:t>
+      </w:r>
+      <w:r>
+        <w:rPr>
+          <w:lang w:val="en-US"/>
+        </w:rPr>
+        <w:t xml:space="preserve"> is why tenants' energy costs significantly depend on the carbon pricing. Therefore, to decarbonize the heat service supply and make the energy costs more robust against high carbon prices, an investment by the </w:t>
+      </w:r>
+      <w:proofErr w:type="gramStart"/>
+      <w:r>
+        <w:rPr>
+          <w:lang w:val="en-US"/>
+        </w:rPr>
+        <w:t>landlord</w:t>
+      </w:r>
+      <w:proofErr w:type="gramEnd"/>
+      <w:r>
+        <w:rPr>
+          <w:lang w:val="en-US"/>
+        </w:rPr>
+        <w:t xml:space="preserve"> is </w:t>
+      </w:r>
+      <w:r>
+        <w:rPr>
+          <w:lang w:val="en-US"/>
+        </w:rPr>
+        <w:t>needed</w:t>
+      </w:r>
+      <w:r>
+        <w:rPr>
+          <w:lang w:val="en-US"/>
+        </w:rPr>
+        <w:t xml:space="preserve">, as the latter is the </w:t>
+      </w:r>
+      <w:r>
+        <w:rPr>
+          <w:lang w:val="en-US"/>
+        </w:rPr>
+        <w:t xml:space="preserve">building’s </w:t>
+      </w:r>
+      <w:r>
+        <w:rPr>
+          <w:lang w:val="en-US"/>
+        </w:rPr>
+        <w:t>owner.</w:t>
       </w:r>
     </w:p>
     <w:p>
       <w:pPr>
         <w:rPr>
-          <w:highlight w:val="yellow"/>
-          <w:lang w:val="en-US"/>
-        </w:rPr>
-      </w:pPr>
-      <w:r>
-        <w:rPr>
-          <w:highlight w:val="yellow"/>
-          <w:lang w:val="en-US"/>
-        </w:rPr>
-        <w:t xml:space="preserve">Against this background, the core objective of this work is to investigate a </w:t>
-      </w:r>
-      <w:r>
-        <w:rPr>
-          <w:highlight w:val="yellow"/>
-          <w:lang w:val="en-US"/>
-        </w:rPr>
-        <w:t xml:space="preserve">fair and </w:t>
-      </w:r>
-      <w:r>
-        <w:rPr>
-          <w:highlight w:val="yellow"/>
-          <w:lang w:val="en-US"/>
-        </w:rPr>
-        <w:t>socially balanced decarbonization of a multi-apartment building</w:t>
-      </w:r>
-      <w:r>
-        <w:rPr>
-          <w:highlight w:val="yellow"/>
-          <w:lang w:val="en-US"/>
-        </w:rPr>
-        <w:t xml:space="preserve"> regarding its heat demand</w:t>
-      </w:r>
-      <w:r>
-        <w:rPr>
-          <w:highlight w:val="yellow"/>
-          <w:lang w:val="en-US"/>
-        </w:rPr>
-        <w:t xml:space="preserve">. </w:t>
-      </w:r>
-      <w:r>
-        <w:rPr>
-          <w:highlight w:val="yellow"/>
-          <w:lang w:val="en-US"/>
-        </w:rPr>
-        <w:t xml:space="preserve">This is also associated with the owner ship structure of the building between a </w:t>
+          <w:lang w:val="en-US"/>
+        </w:rPr>
+      </w:pPr>
+      <w:r>
+        <w:rPr>
+          <w:lang w:val="en-US"/>
+        </w:rPr>
+        <w:t xml:space="preserve">Figure 1 illustrates the basic concept of the paper. Governance has the option to provide financial subsidy payments for both agents, the </w:t>
       </w:r>
       <w:proofErr w:type="gramStart"/>
       <w:r>
         <w:rPr>
-          <w:highlight w:val="yellow"/>
           <w:lang w:val="en-US"/>
         </w:rPr>
         <w:t>landlord</w:t>
@@ -386,73 +268,23 @@
       <w:proofErr w:type="gramEnd"/>
       <w:r>
         <w:rPr>
-          <w:highlight w:val="yellow"/>
-          <w:lang w:val="en-US"/>
-        </w:rPr>
-        <w:t xml:space="preserve"> (owner) and several tenants. </w:t>
-      </w:r>
-    </w:p>
-    <w:p>
-      <w:pPr>
-        <w:rPr>
-          <w:lang w:val="en-US"/>
-        </w:rPr>
-      </w:pPr>
-      <w:r>
-        <w:rPr>
-          <w:highlight w:val="yellow"/>
-          <w:lang w:val="en-US"/>
-        </w:rPr>
-        <w:t xml:space="preserve">In particular, the </w:t>
-      </w:r>
-      <w:r>
-        <w:rPr>
-          <w:highlight w:val="yellow"/>
-          <w:lang w:val="en-US"/>
-        </w:rPr>
-        <w:t xml:space="preserve">main research question is </w:t>
-      </w:r>
-      <w:r>
-        <w:rPr>
-          <w:highlight w:val="yellow"/>
-          <w:lang w:val="en-US"/>
-        </w:rPr>
-        <w:t xml:space="preserve">which </w:t>
-      </w:r>
-      <w:r>
-        <w:rPr>
-          <w:highlight w:val="yellow"/>
-          <w:lang w:val="en-US"/>
-        </w:rPr>
-        <w:t xml:space="preserve">financial incentives provided by the governance (e.g., </w:t>
-      </w:r>
-      <w:r>
-        <w:rPr>
-          <w:highlight w:val="yellow"/>
-          <w:lang w:val="en-US"/>
-        </w:rPr>
-        <w:t xml:space="preserve">investment grants for the owner and heating costs subsidies </w:t>
-      </w:r>
-      <w:r>
-        <w:rPr>
-          <w:highlight w:val="yellow"/>
-          <w:lang w:val="en-US"/>
-        </w:rPr>
-        <w:t xml:space="preserve">for the tenants of a multi-apartment building </w:t>
-      </w:r>
-      <w:r>
-        <w:rPr>
-          <w:highlight w:val="yellow"/>
-          <w:lang w:val="en-US"/>
-        </w:rPr>
-        <w:t>are necessary to make decarbonization of the heatin</w:t>
-      </w:r>
-      <w:r>
-        <w:rPr>
-          <w:highlight w:val="yellow"/>
-          <w:lang w:val="en-US"/>
-        </w:rPr>
-        <w:t>g system fair for both parties (</w:t>
+          <w:lang w:val="en-US"/>
+        </w:rPr>
+        <w:t xml:space="preserve">, and the tenants, by an investment grant or rent charge adjustment on the one hand and a heating costs subsidy payment on the other hand. Nevertheless, the optimal governance’s financial incentives achieve subsidy parity among the </w:t>
+      </w:r>
+      <w:proofErr w:type="gramStart"/>
+      <w:r>
+        <w:rPr>
+          <w:lang w:val="en-US"/>
+        </w:rPr>
+        <w:t>landlord</w:t>
+      </w:r>
+      <w:proofErr w:type="gramEnd"/>
+      <w:r>
+        <w:rPr>
+          <w:lang w:val="en-US"/>
+        </w:rPr>
+        <w:t xml:space="preserve"> and tenants by providing the same net present value of subsidy payments to both.  </w:t>
       </w:r>
     </w:p>
     <w:p>
@@ -523,6 +355,7 @@
           <w:lang w:val="en-US"/>
         </w:rPr>
       </w:pPr>
+      <w:bookmarkStart w:id="0" w:name="_Ref86234421"/>
       <w:r>
         <w:rPr>
           <w:color w:val="000000" w:themeColor="text1"/>
@@ -563,6 +396,28 @@
         </w:rPr>
         <w:fldChar w:fldCharType="end"/>
       </w:r>
+      <w:bookmarkEnd w:id="0"/>
+      <w:r>
+        <w:rPr>
+          <w:color w:val="000000" w:themeColor="text1"/>
+          <w:lang w:val="en-US"/>
+        </w:rPr>
+        <w:t xml:space="preserve"> </w:t>
+      </w:r>
+      <w:r>
+        <w:rPr>
+          <w:color w:val="000000" w:themeColor="text1"/>
+          <w:lang w:val="en-US"/>
+        </w:rPr>
+        <w:t>S</w:t>
+      </w:r>
+      <w:r>
+        <w:rPr>
+          <w:color w:val="000000" w:themeColor="text1"/>
+          <w:lang w:val="en-US"/>
+        </w:rPr>
+        <w:t>ketch illustrating the governance’s financial incentives considering social balance</w:t>
+      </w:r>
     </w:p>
     <w:p>
       <w:pPr>
@@ -588,25 +443,31 @@
         <w:rPr>
           <w:lang w:val="en-US"/>
         </w:rPr>
-        <w:t xml:space="preserve">To determine the cost-optimal financial incentives by the governance, we </w:t>
-      </w:r>
-      <w:r>
-        <w:rPr>
-          <w:lang w:val="en-US"/>
-        </w:rPr>
-        <w:t>propose</w:t>
-      </w:r>
-      <w:r>
-        <w:rPr>
-          <w:lang w:val="en-US"/>
-        </w:rPr>
-        <w:t xml:space="preserve"> an optimization model. </w:t>
-      </w:r>
-      <w:r>
-        <w:rPr>
-          <w:lang w:val="en-US"/>
-        </w:rPr>
-        <w:t>The model’s</w:t>
+        <w:t xml:space="preserve">To determine the </w:t>
+      </w:r>
+      <w:r>
+        <w:rPr>
+          <w:lang w:val="en-US"/>
+        </w:rPr>
+        <w:t xml:space="preserve">cost-optimal and </w:t>
+      </w:r>
+      <w:r>
+        <w:rPr>
+          <w:lang w:val="en-US"/>
+        </w:rPr>
+        <w:t>socially balanced</w:t>
+      </w:r>
+      <w:r>
+        <w:rPr>
+          <w:lang w:val="en-US"/>
+        </w:rPr>
+        <w:t xml:space="preserve"> subsidization strategy, we propose a linear optimization model. Thereby, t</w:t>
+      </w:r>
+      <w:r>
+        <w:rPr>
+          <w:lang w:val="en-US"/>
+        </w:rPr>
+        <w:t>he model’s</w:t>
       </w:r>
       <w:r>
         <w:rPr>
@@ -630,7 +491,19 @@
         <w:rPr>
           <w:lang w:val="en-US"/>
         </w:rPr>
-        <w:t xml:space="preserve">net present value as </w:t>
+        <w:t>net present value as</w:t>
+      </w:r>
+      <w:r>
+        <w:rPr>
+          <w:lang w:val="en-US"/>
+        </w:rPr>
+        <w:t xml:space="preserve"> follows</w:t>
+      </w:r>
+      <w:r>
+        <w:rPr>
+          <w:lang w:val="en-US"/>
+        </w:rPr>
+        <w:t xml:space="preserve"> </w:t>
       </w:r>
     </w:p>
     <w:tbl>
@@ -743,35 +616,13 @@
                                 </m:ctrlPr>
                               </m:groupChrPr>
                               <m:e>
-                                <m:sSub>
-                                  <m:sSubPr>
-                                    <m:ctrlPr>
-                                      <w:rPr>
-                                        <w:rFonts w:ascii="Cambria Math" w:hAnsi="Cambria Math"/>
-                                        <w:i/>
-                                        <w:lang w:val="en-US"/>
-                                      </w:rPr>
-                                    </m:ctrlPr>
-                                  </m:sSubPr>
-                                  <m:e>
-                                    <m:r>
-                                      <w:rPr>
-                                        <w:rFonts w:ascii="Cambria Math" w:hAnsi="Cambria Math"/>
-                                        <w:lang w:val="en-US"/>
-                                      </w:rPr>
-                                      <m:t>sub</m:t>
-                                    </m:r>
-                                  </m:e>
-                                  <m:sub>
-                                    <m:r>
-                                      <w:rPr>
-                                        <w:rFonts w:ascii="Cambria Math" w:hAnsi="Cambria Math"/>
-                                        <w:lang w:val="en-US"/>
-                                      </w:rPr>
-                                      <m:t>inv</m:t>
-                                    </m:r>
-                                  </m:sub>
-                                </m:sSub>
+                                <m:r>
+                                  <w:rPr>
+                                    <w:rFonts w:ascii="Cambria Math" w:hAnsi="Cambria Math"/>
+                                    <w:lang w:val="en-US"/>
+                                  </w:rPr>
+                                  <m:t>Ψ</m:t>
+                                </m:r>
                               </m:e>
                             </m:groupChr>
                           </m:e>
@@ -854,7 +705,7 @@
                                         <w:rFonts w:ascii="Cambria Math" w:hAnsi="Cambria Math"/>
                                         <w:lang w:val="en-US"/>
                                       </w:rPr>
-                                      <m:t>1</m:t>
+                                      <m:t>n</m:t>
                                     </m:r>
                                   </m:num>
                                   <m:den>
@@ -885,8 +736,37 @@
                                                 <w:rFonts w:ascii="Cambria Math" w:hAnsi="Cambria Math"/>
                                                 <w:lang w:val="en-US"/>
                                               </w:rPr>
-                                              <m:t>1+i</m:t>
+                                              <m:t>1+</m:t>
                                             </m:r>
+                                            <m:sSub>
+                                              <m:sSubPr>
+                                                <m:ctrlPr>
+                                                  <w:rPr>
+                                                    <w:rFonts w:ascii="Cambria Math" w:hAnsi="Cambria Math"/>
+                                                    <w:i/>
+                                                    <w:lang w:val="en-US"/>
+                                                  </w:rPr>
+                                                </m:ctrlPr>
+                                              </m:sSubPr>
+                                              <m:e>
+                                                <m:r>
+                                                  <w:rPr>
+                                                    <w:rFonts w:ascii="Cambria Math" w:hAnsi="Cambria Math"/>
+                                                    <w:lang w:val="en-US"/>
+                                                  </w:rPr>
+                                                  <m:t>i</m:t>
+                                                </m:r>
+                                              </m:e>
+                                              <m:sub>
+                                                <m:r>
+                                                  <w:rPr>
+                                                    <w:rFonts w:ascii="Cambria Math" w:hAnsi="Cambria Math"/>
+                                                    <w:lang w:val="en-US"/>
+                                                  </w:rPr>
+                                                  <m:t>g</m:t>
+                                                </m:r>
+                                              </m:sub>
+                                            </m:sSub>
                                           </m:e>
                                         </m:d>
                                       </m:e>
@@ -947,7 +827,7 @@
                                                 <w:rFonts w:ascii="Cambria Math" w:hAnsi="Cambria Math"/>
                                                 <w:lang w:val="en-US"/>
                                               </w:rPr>
-                                              <m:t>sub</m:t>
+                                              <m:t>Ω</m:t>
                                             </m:r>
                                           </m:e>
                                           <m:sub>
@@ -1011,19 +891,39 @@
     <w:p>
       <w:pPr>
         <w:rPr>
-          <w:lang w:val="en-US"/>
-        </w:rPr>
-      </w:pPr>
-      <w:r>
-        <w:rPr>
-          <w:lang w:val="en-US"/>
-        </w:rPr>
-        <w:t xml:space="preserve">Where </w:t>
+          <w:color w:val="FF0000"/>
+          <w:lang w:val="en-US"/>
+        </w:rPr>
+      </w:pPr>
+      <w:proofErr w:type="gramStart"/>
+      <w:r>
+        <w:rPr>
+          <w:color w:val="FF0000"/>
+          <w:lang w:val="en-US"/>
+        </w:rPr>
+        <w:lastRenderedPageBreak/>
+        <w:t>w</w:t>
+      </w:r>
+      <w:r>
+        <w:rPr>
+          <w:color w:val="FF0000"/>
+          <w:lang w:val="en-US"/>
+        </w:rPr>
+        <w:t>here</w:t>
+      </w:r>
+      <w:proofErr w:type="gramEnd"/>
+      <w:r>
+        <w:rPr>
+          <w:color w:val="FF0000"/>
+          <w:lang w:val="en-US"/>
+        </w:rPr>
+        <w:t xml:space="preserve"> </w:t>
       </w:r>
     </w:p>
     <w:p>
       <w:pPr>
         <w:rPr>
+          <w:color w:val="FF0000"/>
           <w:highlight w:val="yellow"/>
           <w:lang w:val="en-US"/>
         </w:rPr>
@@ -1032,86 +932,53 @@
     <w:p>
       <w:pPr>
         <w:rPr>
+          <w:color w:val="FF0000"/>
           <w:highlight w:val="yellow"/>
           <w:lang w:val="en-US"/>
         </w:rPr>
       </w:pPr>
-      <w:r>
-        <w:rPr>
+      <w:bookmarkStart w:id="1" w:name="_GoBack"/>
+      <w:bookmarkEnd w:id="1"/>
+      <w:r>
+        <w:rPr>
+          <w:color w:val="FF0000"/>
           <w:highlight w:val="yellow"/>
           <w:lang w:val="en-US"/>
         </w:rPr>
-        <w:t xml:space="preserve">The main constraints </w:t>
-      </w:r>
-      <w:proofErr w:type="spellStart"/>
-      <w:r>
-        <w:rPr>
+        <w:t xml:space="preserve">The proposed model is applied to a representative multi-apartment building in an urban area. It is assumed that the building has a single </w:t>
+      </w:r>
+      <w:proofErr w:type="gramStart"/>
+      <w:r>
+        <w:rPr>
+          <w:color w:val="FF0000"/>
           <w:highlight w:val="yellow"/>
           <w:lang w:val="en-US"/>
         </w:rPr>
-        <w:t>hineinschreiben</w:t>
-      </w:r>
-      <w:proofErr w:type="spellEnd"/>
-      <w:r>
-        <w:rPr>
+        <w:t>landlord</w:t>
+      </w:r>
+      <w:proofErr w:type="gramEnd"/>
+      <w:r>
+        <w:rPr>
+          <w:color w:val="FF0000"/>
           <w:highlight w:val="yellow"/>
           <w:lang w:val="en-US"/>
         </w:rPr>
-        <w:t>.</w:t>
-      </w:r>
-      <w:r>
-        <w:rPr>
-          <w:highlight w:val="yellow"/>
-          <w:lang w:val="en-US"/>
-        </w:rPr>
-        <w:t xml:space="preserve"> </w:t>
+        <w:t xml:space="preserve"> (owner) and 30 different tenants. </w:t>
       </w:r>
     </w:p>
     <w:p>
       <w:pPr>
+        <w:pStyle w:val="berschrift1"/>
+        <w:rPr>
+          <w:lang w:val="en-US"/>
+        </w:rPr>
+      </w:pPr>
+      <w:r>
         <w:rPr>
           <w:highlight w:val="yellow"/>
           <w:lang w:val="en-US"/>
         </w:rPr>
-      </w:pPr>
-      <w:r>
-        <w:rPr>
-          <w:highlight w:val="yellow"/>
-          <w:lang w:val="en-US"/>
-        </w:rPr>
-        <w:t xml:space="preserve">The proposed model </w:t>
-      </w:r>
-      <w:proofErr w:type="gramStart"/>
-      <w:r>
-        <w:rPr>
-          <w:highlight w:val="yellow"/>
-          <w:lang w:val="en-US"/>
-        </w:rPr>
-        <w:t>is applied</w:t>
-      </w:r>
-      <w:proofErr w:type="gramEnd"/>
-      <w:r>
-        <w:rPr>
-          <w:highlight w:val="yellow"/>
-          <w:lang w:val="en-US"/>
-        </w:rPr>
-        <w:t xml:space="preserve"> to a representative multi-apartment building in an urban area. It is assumed that the building has a single </w:t>
-      </w:r>
-      <w:proofErr w:type="gramStart"/>
-      <w:r>
-        <w:rPr>
-          <w:highlight w:val="yellow"/>
-          <w:lang w:val="en-US"/>
-        </w:rPr>
-        <w:t>landlord</w:t>
-      </w:r>
-      <w:proofErr w:type="gramEnd"/>
-      <w:r>
-        <w:rPr>
-          <w:highlight w:val="yellow"/>
-          <w:lang w:val="en-US"/>
-        </w:rPr>
-        <w:t xml:space="preserve"> (owner) and 30 different tenants. </w:t>
+        <w:t>Results and conclusions</w:t>
       </w:r>
     </w:p>
     <w:p>
@@ -1123,24 +990,45 @@
       </w:pPr>
       <w:r>
         <w:rPr>
-          <w:highlight w:val="yellow"/>
-          <w:lang w:val="en-US"/>
-        </w:rPr>
-        <w:t>Results and conclusions</w:t>
+          <w:lang w:val="en-US"/>
+        </w:rPr>
+        <w:t>References</w:t>
       </w:r>
     </w:p>
     <w:p>
       <w:pPr>
-        <w:pStyle w:val="berschrift1"/>
-        <w:rPr>
-          <w:lang w:val="en-US"/>
-        </w:rPr>
-      </w:pPr>
-      <w:r>
-        <w:rPr>
-          <w:lang w:val="en-US"/>
-        </w:rPr>
-        <w:t>References</w:t>
+        <w:rPr>
+          <w:noProof/>
+          <w:lang w:val="en-US"/>
+        </w:rPr>
+      </w:pPr>
+      <w:r>
+        <w:rPr>
+          <w:noProof/>
+          <w:lang w:val="en-US"/>
+        </w:rPr>
+        <w:t>[1] European Commission, „Communication from the Commission to the European Parliament, the Council, the European Economic and Social Committee and the Committee of the Regions 'Fit for 55': delivering the EU's 2030 climate target on the way to climate neutral</w:t>
+      </w:r>
+      <w:r>
+        <w:rPr>
+          <w:noProof/>
+          <w:lang w:val="en-US"/>
+        </w:rPr>
+        <w:t xml:space="preserve">ity, retrieved on 29.09.2021 under </w:t>
+      </w:r>
+      <w:r>
+        <w:rPr>
+          <w:noProof/>
+          <w:lang w:val="en-US"/>
+        </w:rPr>
+        <w:t>https://eur-lex.europa.eu/legal-content/EN/TXT/?uri=CELEX:52021DC0550</w:t>
+      </w:r>
+      <w:r>
+        <w:rPr>
+          <w:noProof/>
+          <w:lang w:val="en-US"/>
+        </w:rPr>
+        <w:t xml:space="preserve"> (2021).</w:t>
       </w:r>
     </w:p>
     <w:p>
@@ -1150,51 +1038,6 @@
           <w:lang w:val="en-US"/>
         </w:rPr>
       </w:pPr>
-      <w:r>
-        <w:rPr>
-          <w:noProof/>
-          <w:lang w:val="en-US"/>
-        </w:rPr>
-        <w:t>[1] European Commission, „Communication from the Commission to the European Parliament, the Council, the European Economic and Social Committee and the Committee of the Regions 'Fit for 55': delivering the EU's 2030 climate target on the way to climate neutral</w:t>
-      </w:r>
-      <w:r>
-        <w:rPr>
-          <w:noProof/>
-          <w:lang w:val="en-US"/>
-        </w:rPr>
-        <w:t xml:space="preserve">ity, retrieved on 29.09.2021 under </w:t>
-      </w:r>
-      <w:r>
-        <w:rPr>
-          <w:noProof/>
-          <w:lang w:val="en-US"/>
-        </w:rPr>
-        <w:t>https://eur-lex.europa.eu/legal-content/EN/TXT/?uri=CELEX:52021DC0550</w:t>
-      </w:r>
-      <w:r>
-        <w:rPr>
-          <w:noProof/>
-          <w:lang w:val="en-US"/>
-        </w:rPr>
-        <w:t xml:space="preserve"> (2021).</w:t>
-      </w:r>
-    </w:p>
-    <w:p>
-      <w:pPr>
-        <w:rPr>
-          <w:noProof/>
-          <w:lang w:val="en-US"/>
-        </w:rPr>
-      </w:pPr>
-      <w:r>
-        <w:rPr>
-          <w:noProof/>
-          <w:lang w:val="en-US"/>
-        </w:rPr>
-        <w:t xml:space="preserve">Kleinere Schriftart wenn notwendig. </w:t>
-      </w:r>
-      <w:bookmarkStart w:id="0" w:name="_GoBack"/>
-      <w:bookmarkEnd w:id="0"/>
     </w:p>
     <w:sectPr>
       <w:headerReference w:type="default" r:id="rId9"/>
@@ -1259,6 +1102,7 @@
       <w:pPr>
         <w:pStyle w:val="Funotentext"/>
         <w:ind w:left="284" w:hanging="284"/>
+        <w:jc w:val="left"/>
       </w:pPr>
       <w:r>
         <w:rPr>
@@ -1267,34 +1111,62 @@
         <w:footnoteRef/>
       </w:r>
       <w:r>
-        <w:tab/>
-      </w:r>
-      <w:r>
-        <w:t>Institut für Energiesysteme und Elektrische Antriebe</w:t>
-      </w:r>
-      <w:r>
+        <w:t>Institut für Energiesysteme und Elektrische Antriebe / Technische Universität Wien (TU-Wien),</w:t>
+      </w:r>
+      <w:r>
+        <w:t xml:space="preserve"> Energy Economics Group (EEG), </w:t>
+      </w:r>
+      <w:hyperlink r:id="rId1" w:history="1">
+        <w:r>
+          <w:rPr>
+            <w:rStyle w:val="Hyperlink"/>
+          </w:rPr>
+          <w:t>zwickl@eeg.tuwien.ac.at</w:t>
+        </w:r>
+      </w:hyperlink>
+    </w:p>
+  </w:footnote>
+  <w:footnote w:id="2">
+    <w:p>
+      <w:pPr>
+        <w:pStyle w:val="Funotentext"/>
+        <w:rPr>
+          <w:lang w:val="en-US"/>
+        </w:rPr>
+      </w:pPr>
+      <w:r>
+        <w:rPr>
+          <w:rStyle w:val="Funotenzeichen"/>
+          <w:lang w:val="en-US"/>
+        </w:rPr>
+        <w:t>*</w:t>
+      </w:r>
+      <w:r>
+        <w:rPr>
+          <w:lang w:val="en-US"/>
+        </w:rPr>
         <w:t xml:space="preserve"> </w:t>
       </w:r>
       <w:r>
-        <w:t>/</w:t>
-      </w:r>
-      <w:r>
-        <w:t xml:space="preserve"> </w:t>
-      </w:r>
-      <w:r>
-        <w:t>T</w:t>
-      </w:r>
-      <w:r>
-        <w:t>echnische Universität Wien (T</w:t>
-      </w:r>
-      <w:r>
-        <w:t>U-Wien</w:t>
-      </w:r>
-      <w:r>
-        <w:t>),</w:t>
-      </w:r>
-      <w:r>
-        <w:t xml:space="preserve"> auer@eeg.tuwien.ac.at</w:t>
+        <w:rPr>
+          <w:lang w:val="en-US"/>
+        </w:rPr>
+        <w:t>This contribution will be presented by Hans Auer (</w:t>
+      </w:r>
+      <w:hyperlink r:id="rId2" w:history="1">
+        <w:r>
+          <w:rPr>
+            <w:rStyle w:val="Hyperlink"/>
+            <w:lang w:val="en-US"/>
+          </w:rPr>
+          <w:t>auer@eeg.tuwien.ac.at</w:t>
+        </w:r>
+      </w:hyperlink>
+      <w:r>
+        <w:rPr>
+          <w:lang w:val="en-US"/>
+        </w:rPr>
+        <w:t>)</w:t>
       </w:r>
     </w:p>
   </w:footnote>
@@ -1362,6 +1234,119 @@
 <file path=word/numbering.xml><?xml version="1.0" encoding="utf-8"?>
 <w:numbering xmlns:wpc="http://schemas.microsoft.com/office/word/2010/wordprocessingCanvas" xmlns:cx="http://schemas.microsoft.com/office/drawing/2014/chartex" xmlns:cx1="http://schemas.microsoft.com/office/drawing/2015/9/8/chartex" xmlns:mc="http://schemas.openxmlformats.org/markup-compatibility/2006" xmlns:o="urn:schemas-microsoft-com:office:office" xmlns:r="http://schemas.openxmlformats.org/officeDocument/2006/relationships" xmlns:m="http://schemas.openxmlformats.org/officeDocument/2006/math" xmlns:v="urn:schemas-microsoft-com:vml" xmlns:wp14="http://schemas.microsoft.com/office/word/2010/wordprocessingDrawing" xmlns:wp="http://schemas.openxmlformats.org/drawingml/2006/wordprocessingDrawing" xmlns:w10="urn:schemas-microsoft-com:office:word" xmlns:w="http://schemas.openxmlformats.org/wordprocessingml/2006/main" xmlns:w14="http://schemas.microsoft.com/office/word/2010/wordml" xmlns:w15="http://schemas.microsoft.com/office/word/2012/wordml" xmlns:w16se="http://schemas.microsoft.com/office/word/2015/wordml/symex" xmlns:wpg="http://schemas.microsoft.com/office/word/2010/wordprocessingGroup" xmlns:wpi="http://schemas.microsoft.com/office/word/2010/wordprocessingInk" xmlns:wne="http://schemas.microsoft.com/office/word/2006/wordml" xmlns:wps="http://schemas.microsoft.com/office/word/2010/wordprocessingShape" mc:Ignorable="w14 w15 w16se wp14">
   <w:abstractNum w:abstractNumId="0" w15:restartNumberingAfterBreak="0">
+    <w:nsid w:val="236106DC"/>
+    <w:multiLevelType w:val="hybridMultilevel"/>
+    <w:tmpl w:val="CF6CEE1C"/>
+    <w:lvl w:ilvl="0" w:tplc="04090001">
+      <w:start w:val="1"/>
+      <w:numFmt w:val="bullet"/>
+      <w:lvlText w:val=""/>
+      <w:lvlJc w:val="left"/>
+      <w:pPr>
+        <w:ind w:left="720" w:hanging="360"/>
+      </w:pPr>
+      <w:rPr>
+        <w:rFonts w:ascii="Symbol" w:hAnsi="Symbol" w:hint="default"/>
+      </w:rPr>
+    </w:lvl>
+    <w:lvl w:ilvl="1" w:tplc="04090003" w:tentative="1">
+      <w:start w:val="1"/>
+      <w:numFmt w:val="bullet"/>
+      <w:lvlText w:val="o"/>
+      <w:lvlJc w:val="left"/>
+      <w:pPr>
+        <w:ind w:left="1440" w:hanging="360"/>
+      </w:pPr>
+      <w:rPr>
+        <w:rFonts w:ascii="Courier New" w:hAnsi="Courier New" w:cs="Courier New" w:hint="default"/>
+      </w:rPr>
+    </w:lvl>
+    <w:lvl w:ilvl="2" w:tplc="04090005" w:tentative="1">
+      <w:start w:val="1"/>
+      <w:numFmt w:val="bullet"/>
+      <w:lvlText w:val=""/>
+      <w:lvlJc w:val="left"/>
+      <w:pPr>
+        <w:ind w:left="2160" w:hanging="360"/>
+      </w:pPr>
+      <w:rPr>
+        <w:rFonts w:ascii="Wingdings" w:hAnsi="Wingdings" w:hint="default"/>
+      </w:rPr>
+    </w:lvl>
+    <w:lvl w:ilvl="3" w:tplc="04090001" w:tentative="1">
+      <w:start w:val="1"/>
+      <w:numFmt w:val="bullet"/>
+      <w:lvlText w:val=""/>
+      <w:lvlJc w:val="left"/>
+      <w:pPr>
+        <w:ind w:left="2880" w:hanging="360"/>
+      </w:pPr>
+      <w:rPr>
+        <w:rFonts w:ascii="Symbol" w:hAnsi="Symbol" w:hint="default"/>
+      </w:rPr>
+    </w:lvl>
+    <w:lvl w:ilvl="4" w:tplc="04090003" w:tentative="1">
+      <w:start w:val="1"/>
+      <w:numFmt w:val="bullet"/>
+      <w:lvlText w:val="o"/>
+      <w:lvlJc w:val="left"/>
+      <w:pPr>
+        <w:ind w:left="3600" w:hanging="360"/>
+      </w:pPr>
+      <w:rPr>
+        <w:rFonts w:ascii="Courier New" w:hAnsi="Courier New" w:cs="Courier New" w:hint="default"/>
+      </w:rPr>
+    </w:lvl>
+    <w:lvl w:ilvl="5" w:tplc="04090005" w:tentative="1">
+      <w:start w:val="1"/>
+      <w:numFmt w:val="bullet"/>
+      <w:lvlText w:val=""/>
+      <w:lvlJc w:val="left"/>
+      <w:pPr>
+        <w:ind w:left="4320" w:hanging="360"/>
+      </w:pPr>
+      <w:rPr>
+        <w:rFonts w:ascii="Wingdings" w:hAnsi="Wingdings" w:hint="default"/>
+      </w:rPr>
+    </w:lvl>
+    <w:lvl w:ilvl="6" w:tplc="04090001" w:tentative="1">
+      <w:start w:val="1"/>
+      <w:numFmt w:val="bullet"/>
+      <w:lvlText w:val=""/>
+      <w:lvlJc w:val="left"/>
+      <w:pPr>
+        <w:ind w:left="5040" w:hanging="360"/>
+      </w:pPr>
+      <w:rPr>
+        <w:rFonts w:ascii="Symbol" w:hAnsi="Symbol" w:hint="default"/>
+      </w:rPr>
+    </w:lvl>
+    <w:lvl w:ilvl="7" w:tplc="04090003" w:tentative="1">
+      <w:start w:val="1"/>
+      <w:numFmt w:val="bullet"/>
+      <w:lvlText w:val="o"/>
+      <w:lvlJc w:val="left"/>
+      <w:pPr>
+        <w:ind w:left="5760" w:hanging="360"/>
+      </w:pPr>
+      <w:rPr>
+        <w:rFonts w:ascii="Courier New" w:hAnsi="Courier New" w:cs="Courier New" w:hint="default"/>
+      </w:rPr>
+    </w:lvl>
+    <w:lvl w:ilvl="8" w:tplc="04090005" w:tentative="1">
+      <w:start w:val="1"/>
+      <w:numFmt w:val="bullet"/>
+      <w:lvlText w:val=""/>
+      <w:lvlJc w:val="left"/>
+      <w:pPr>
+        <w:ind w:left="6480" w:hanging="360"/>
+      </w:pPr>
+      <w:rPr>
+        <w:rFonts w:ascii="Wingdings" w:hAnsi="Wingdings" w:hint="default"/>
+      </w:rPr>
+    </w:lvl>
+  </w:abstractNum>
+  <w:abstractNum w:abstractNumId="1" w15:restartNumberingAfterBreak="0">
     <w:nsid w:val="2DAA0215"/>
     <w:multiLevelType w:val="hybridMultilevel"/>
     <w:tmpl w:val="0BA65DF4"/>
@@ -1474,7 +1459,7 @@
       </w:rPr>
     </w:lvl>
   </w:abstractNum>
-  <w:abstractNum w:abstractNumId="1" w15:restartNumberingAfterBreak="0">
+  <w:abstractNum w:abstractNumId="2" w15:restartNumberingAfterBreak="0">
     <w:nsid w:val="3E047119"/>
     <w:multiLevelType w:val="hybridMultilevel"/>
     <w:tmpl w:val="47C81FA2"/>
@@ -1614,7 +1599,7 @@
       </w:rPr>
     </w:lvl>
   </w:abstractNum>
-  <w:abstractNum w:abstractNumId="2" w15:restartNumberingAfterBreak="0">
+  <w:abstractNum w:abstractNumId="3" w15:restartNumberingAfterBreak="0">
     <w:nsid w:val="48621AFF"/>
     <w:multiLevelType w:val="multilevel"/>
     <w:tmpl w:val="47C81FA2"/>
@@ -1754,7 +1739,7 @@
       </w:rPr>
     </w:lvl>
   </w:abstractNum>
-  <w:abstractNum w:abstractNumId="3" w15:restartNumberingAfterBreak="0">
+  <w:abstractNum w:abstractNumId="4" w15:restartNumberingAfterBreak="0">
     <w:nsid w:val="62F17C66"/>
     <w:multiLevelType w:val="hybridMultilevel"/>
     <w:tmpl w:val="20C0BB9E"/>
@@ -1867,7 +1852,7 @@
       </w:rPr>
     </w:lvl>
   </w:abstractNum>
-  <w:abstractNum w:abstractNumId="4" w15:restartNumberingAfterBreak="0">
+  <w:abstractNum w:abstractNumId="5" w15:restartNumberingAfterBreak="0">
     <w:nsid w:val="6FFB2ED5"/>
     <w:multiLevelType w:val="hybridMultilevel"/>
     <w:tmpl w:val="C03C4B28"/>
@@ -1981,19 +1966,22 @@
     </w:lvl>
   </w:abstractNum>
   <w:num w:numId="1">
+    <w:abstractNumId w:val="2"/>
+  </w:num>
+  <w:num w:numId="2">
+    <w:abstractNumId w:val="3"/>
+  </w:num>
+  <w:num w:numId="3">
+    <w:abstractNumId w:val="5"/>
+  </w:num>
+  <w:num w:numId="4">
     <w:abstractNumId w:val="1"/>
   </w:num>
-  <w:num w:numId="2">
-    <w:abstractNumId w:val="2"/>
-  </w:num>
-  <w:num w:numId="3">
+  <w:num w:numId="5">
     <w:abstractNumId w:val="4"/>
   </w:num>
-  <w:num w:numId="4">
+  <w:num w:numId="6">
     <w:abstractNumId w:val="0"/>
-  </w:num>
-  <w:num w:numId="5">
-    <w:abstractNumId w:val="3"/>
   </w:num>
 </w:numbering>
 </file>
@@ -2039,7 +2027,7 @@
     <w:lsdException w:name="toc 8" w:semiHidden="1" w:uiPriority="39" w:unhideWhenUsed="1"/>
     <w:lsdException w:name="toc 9" w:semiHidden="1" w:uiPriority="39" w:unhideWhenUsed="1"/>
     <w:lsdException w:name="Normal Indent" w:semiHidden="1" w:unhideWhenUsed="1"/>
-    <w:lsdException w:name="footnote text" w:semiHidden="1" w:unhideWhenUsed="1"/>
+    <w:lsdException w:name="footnote text" w:semiHidden="1" w:uiPriority="0" w:unhideWhenUsed="1"/>
     <w:lsdException w:name="annotation text" w:semiHidden="1" w:unhideWhenUsed="1"/>
     <w:lsdException w:name="header" w:semiHidden="1" w:unhideWhenUsed="1"/>
     <w:lsdException w:name="footer" w:semiHidden="1" w:unhideWhenUsed="1"/>
@@ -2048,7 +2036,7 @@
     <w:lsdException w:name="table of figures" w:semiHidden="1" w:unhideWhenUsed="1"/>
     <w:lsdException w:name="envelope address" w:semiHidden="1" w:unhideWhenUsed="1"/>
     <w:lsdException w:name="envelope return" w:semiHidden="1" w:unhideWhenUsed="1"/>
-    <w:lsdException w:name="footnote reference" w:semiHidden="1" w:unhideWhenUsed="1"/>
+    <w:lsdException w:name="footnote reference" w:semiHidden="1" w:uiPriority="0" w:unhideWhenUsed="1"/>
     <w:lsdException w:name="annotation reference" w:semiHidden="1" w:unhideWhenUsed="1"/>
     <w:lsdException w:name="line number" w:semiHidden="1" w:unhideWhenUsed="1"/>
     <w:lsdException w:name="page number" w:semiHidden="1" w:unhideWhenUsed="1"/>
@@ -2526,6 +2514,7 @@
   <w:style w:type="paragraph" w:styleId="Funotentext">
     <w:name w:val="footnote text"/>
     <w:basedOn w:val="Standard"/>
+    <w:link w:val="FunotentextZchn"/>
     <w:semiHidden/>
     <w:rsid w:val="0097280D"/>
     <w:pPr>
@@ -2731,6 +2720,16 @@
         <w:insideV w:val="single" w:sz="4" w:space="0" w:color="auto"/>
       </w:tblBorders>
     </w:tblPr>
+  </w:style>
+  <w:style w:type="character" w:customStyle="1" w:styleId="FunotentextZchn">
+    <w:name w:val="Fußnotentext Zchn"/>
+    <w:basedOn w:val="Absatz-Standardschriftart"/>
+    <w:link w:val="Funotentext"/>
+    <w:semiHidden/>
+    <w:rsid w:val="00E45528"/>
+    <w:rPr>
+      <w:rFonts w:ascii="Arial" w:hAnsi="Arial"/>
+    </w:rPr>
   </w:style>
 </w:styles>
 </file>
@@ -3075,7 +3074,7 @@
 </file>
 
 <file path=customXml/itemProps1.xml><?xml version="1.0" encoding="utf-8"?>
-<ds:datastoreItem xmlns:ds="http://schemas.openxmlformats.org/officeDocument/2006/customXml" ds:itemID="{8A17731F-5032-4657-B3C3-A477612FE941}">
+<ds:datastoreItem xmlns:ds="http://schemas.openxmlformats.org/officeDocument/2006/customXml" ds:itemID="{4B05306D-ED94-4AF3-B2E9-3782FE65C39F}">
   <ds:schemaRefs>
     <ds:schemaRef ds:uri="http://schemas.openxmlformats.org/officeDocument/2006/bibliography"/>
   </ds:schemaRefs>

</xml_diff>